<commit_message>
Se modifico redaccion de algunos docuemntos.
</commit_message>
<xml_diff>
--- a/01.Administración de proyecto/Inicio/02.Plan de proyecto/SGySHT_Plan_de_proyecto_v1.docx
+++ b/01.Administración de proyecto/Inicio/02.Plan de proyecto/SGySHT_Plan_de_proyecto_v1.docx
@@ -3691,55 +3691,7 @@
                 <w:rFonts w:ascii="Arial" w:hAnsi="Arial" w:cs="Arial"/>
                 <w:lang w:eastAsia="es-MX"/>
               </w:rPr>
-              <w:t xml:space="preserve">Se realizara el </w:t>
-            </w:r>
-            <w:proofErr w:type="spellStart"/>
-            <w:r>
-              <w:rPr>
-                <w:rFonts w:ascii="Arial" w:hAnsi="Arial" w:cs="Arial"/>
-                <w:lang w:eastAsia="es-MX"/>
-              </w:rPr>
-              <w:t>product</w:t>
-            </w:r>
-            <w:proofErr w:type="spellEnd"/>
-            <w:r>
-              <w:rPr>
-                <w:rFonts w:ascii="Arial" w:hAnsi="Arial" w:cs="Arial"/>
-                <w:lang w:eastAsia="es-MX"/>
-              </w:rPr>
-              <w:t xml:space="preserve"> </w:t>
-            </w:r>
-            <w:proofErr w:type="spellStart"/>
-            <w:r>
-              <w:rPr>
-                <w:rFonts w:ascii="Arial" w:hAnsi="Arial" w:cs="Arial"/>
-                <w:lang w:eastAsia="es-MX"/>
-              </w:rPr>
-              <w:t>backlog</w:t>
-            </w:r>
-            <w:proofErr w:type="spellEnd"/>
-            <w:r>
-              <w:rPr>
-                <w:rFonts w:ascii="Arial" w:hAnsi="Arial" w:cs="Arial"/>
-                <w:lang w:eastAsia="es-MX"/>
-              </w:rPr>
-              <w:t xml:space="preserve"> (Historias de usuario),  las cuales serán estimadas (serie </w:t>
-            </w:r>
-            <w:proofErr w:type="spellStart"/>
-            <w:r>
-              <w:rPr>
-                <w:rFonts w:ascii="Arial" w:hAnsi="Arial" w:cs="Arial"/>
-                <w:lang w:eastAsia="es-MX"/>
-              </w:rPr>
-              <w:t>fibonacci</w:t>
-            </w:r>
-            <w:proofErr w:type="spellEnd"/>
-            <w:r>
-              <w:rPr>
-                <w:rFonts w:ascii="Arial" w:hAnsi="Arial" w:cs="Arial"/>
-                <w:lang w:eastAsia="es-MX"/>
-              </w:rPr>
-              <w:t>) y priorizadas (alta, media y baja) por el equipo de desarrollo.</w:t>
+              <w:t>Se realizara el product backlog (Historias de usuario),  las cuales serán estimadas (serie fibonacci) y priorizadas (alta, media y baja) por el equipo de desarrollo.</w:t>
             </w:r>
           </w:p>
         </w:tc>
@@ -6369,17 +6321,8 @@
                 <w:rFonts w:ascii="Arial" w:hAnsi="Arial" w:cs="Arial"/>
                 <w:lang w:eastAsia="es-MX"/>
               </w:rPr>
-              <w:t>Post-</w:t>
-            </w:r>
-            <w:proofErr w:type="spellStart"/>
-            <w:r>
-              <w:rPr>
-                <w:rFonts w:ascii="Arial" w:hAnsi="Arial" w:cs="Arial"/>
-                <w:lang w:eastAsia="es-MX"/>
-              </w:rPr>
-              <w:t>it</w:t>
-            </w:r>
-            <w:proofErr w:type="spellEnd"/>
+              <w:t>Post-it</w:t>
+            </w:r>
           </w:p>
         </w:tc>
       </w:tr>
@@ -6809,21 +6752,12 @@
                 <w:lang w:eastAsia="es-MX"/>
               </w:rPr>
             </w:pPr>
-            <w:proofErr w:type="spellStart"/>
-            <w:r>
-              <w:rPr>
-                <w:rFonts w:ascii="Arial" w:hAnsi="Arial" w:cs="Arial"/>
-                <w:lang w:eastAsia="es-MX"/>
-              </w:rPr>
-              <w:t>MySQL</w:t>
-            </w:r>
-            <w:proofErr w:type="spellEnd"/>
-            <w:r>
-              <w:rPr>
-                <w:rFonts w:ascii="Arial" w:hAnsi="Arial" w:cs="Arial"/>
-                <w:lang w:eastAsia="es-MX"/>
-              </w:rPr>
-              <w:t xml:space="preserve"> 5.7.25</w:t>
+            <w:r>
+              <w:rPr>
+                <w:rFonts w:ascii="Arial" w:hAnsi="Arial" w:cs="Arial"/>
+                <w:lang w:eastAsia="es-MX"/>
+              </w:rPr>
+              <w:t>MySQL 5.7.25</w:t>
             </w:r>
           </w:p>
           <w:p>
@@ -6838,7 +6772,6 @@
                 <w:lang w:eastAsia="es-MX"/>
               </w:rPr>
             </w:pPr>
-            <w:proofErr w:type="spellStart"/>
             <w:r>
               <w:rPr>
                 <w:rFonts w:ascii="Arial" w:hAnsi="Arial" w:cs="Arial"/>
@@ -6846,7 +6779,6 @@
               </w:rPr>
               <w:t>SublimeText</w:t>
             </w:r>
-            <w:proofErr w:type="spellEnd"/>
           </w:p>
           <w:p>
             <w:pPr>
@@ -7113,16 +7045,8 @@
               <w:rPr>
                 <w:rFonts w:ascii="Arial" w:hAnsi="Arial" w:cs="Arial"/>
               </w:rPr>
-              <w:t xml:space="preserve">Tania Angélica Esparza </w:t>
-            </w:r>
-            <w:proofErr w:type="spellStart"/>
-            <w:r>
-              <w:rPr>
-                <w:rFonts w:ascii="Arial" w:hAnsi="Arial" w:cs="Arial"/>
-              </w:rPr>
-              <w:t>Ramirez</w:t>
-            </w:r>
-            <w:proofErr w:type="spellEnd"/>
+              <w:t>Tania Angélica Esparza Ramirez</w:t>
+            </w:r>
           </w:p>
         </w:tc>
         <w:tc>
@@ -7216,16 +7140,8 @@
               <w:rPr>
                 <w:rFonts w:ascii="Arial" w:hAnsi="Arial" w:cs="Arial"/>
               </w:rPr>
-              <w:t xml:space="preserve">Tania Angélica Esparza </w:t>
-            </w:r>
-            <w:proofErr w:type="spellStart"/>
-            <w:r>
-              <w:rPr>
-                <w:rFonts w:ascii="Arial" w:hAnsi="Arial" w:cs="Arial"/>
-              </w:rPr>
-              <w:t>Ramirez</w:t>
-            </w:r>
-            <w:proofErr w:type="spellEnd"/>
+              <w:t>Tania Angélica Esparza Ramirez</w:t>
+            </w:r>
           </w:p>
         </w:tc>
         <w:tc>
@@ -7311,16 +7227,8 @@
               <w:rPr>
                 <w:rFonts w:ascii="Arial" w:hAnsi="Arial" w:cs="Arial"/>
               </w:rPr>
-              <w:t xml:space="preserve">Tania Angélica Esparza </w:t>
-            </w:r>
-            <w:proofErr w:type="spellStart"/>
-            <w:r>
-              <w:rPr>
-                <w:rFonts w:ascii="Arial" w:hAnsi="Arial" w:cs="Arial"/>
-              </w:rPr>
-              <w:t>Ramirez</w:t>
-            </w:r>
-            <w:proofErr w:type="spellEnd"/>
+              <w:t>Tania Angélica Esparza Ramirez</w:t>
+            </w:r>
           </w:p>
         </w:tc>
         <w:tc>
@@ -7400,21 +7308,7 @@
               <w:rPr>
                 <w:rFonts w:ascii="Arial" w:hAnsi="Arial" w:cs="Arial"/>
               </w:rPr>
-              <w:t xml:space="preserve">. Será el encargado de asegurar que los requerimientos estén bien plasmados en el diseño para evitar el </w:t>
-            </w:r>
-            <w:proofErr w:type="spellStart"/>
-            <w:r>
-              <w:rPr>
-                <w:rFonts w:ascii="Arial" w:hAnsi="Arial" w:cs="Arial"/>
-              </w:rPr>
-              <w:t>retrabajo</w:t>
-            </w:r>
-            <w:proofErr w:type="spellEnd"/>
-            <w:r>
-              <w:rPr>
-                <w:rFonts w:ascii="Arial" w:hAnsi="Arial" w:cs="Arial"/>
-              </w:rPr>
-              <w:t xml:space="preserve"> en codificación. Además, tendrá actividades de desarrollo de software.</w:t>
+              <w:t>. Será el encargado de asegurar que los requerimientos estén bien plasmados en el diseño para evitar el retrabajo en codificación. Además, tendrá actividades de desarrollo de software.</w:t>
             </w:r>
           </w:p>
         </w:tc>
@@ -7874,16 +7768,8 @@
               <w:rPr>
                 <w:rFonts w:ascii="Arial" w:hAnsi="Arial" w:cs="Arial"/>
               </w:rPr>
-              <w:t xml:space="preserve">Plataforma </w:t>
-            </w:r>
-            <w:proofErr w:type="spellStart"/>
-            <w:r>
-              <w:rPr>
-                <w:rFonts w:ascii="Arial" w:hAnsi="Arial" w:cs="Arial"/>
-              </w:rPr>
-              <w:t>Trello</w:t>
-            </w:r>
-            <w:proofErr w:type="spellEnd"/>
+              <w:t>Plataforma Trello</w:t>
+            </w:r>
           </w:p>
         </w:tc>
         <w:tc>
@@ -8215,9 +8101,8 @@
                 <w:szCs w:val="24"/>
                 <w:lang w:eastAsia="es-MX"/>
               </w:rPr>
-              <w:t xml:space="preserve">Alejandra Zamora Gutiérrez, Tania Angélica Esparza </w:t>
-            </w:r>
-            <w:proofErr w:type="spellStart"/>
+              <w:t>Alejan</w:t>
+            </w:r>
             <w:r>
               <w:rPr>
                 <w:rFonts w:ascii="Calibri" w:eastAsia="Times New Roman" w:hAnsi="Calibri" w:cs="Calibri"/>
@@ -8226,9 +8111,18 @@
                 <w:szCs w:val="24"/>
                 <w:lang w:eastAsia="es-MX"/>
               </w:rPr>
-              <w:t>Ramirez</w:t>
-            </w:r>
-            <w:proofErr w:type="spellEnd"/>
+              <w:t>dra Zamora Gutiérrez, Tania Ange</w:t>
+            </w:r>
+            <w:r>
+              <w:rPr>
+                <w:rFonts w:ascii="Calibri" w:eastAsia="Times New Roman" w:hAnsi="Calibri" w:cs="Calibri"/>
+                <w:color w:val="000000"/>
+                <w:sz w:val="24"/>
+                <w:szCs w:val="24"/>
+                <w:lang w:eastAsia="es-MX"/>
+              </w:rPr>
+              <w:t>lica Esparza Ramirez</w:t>
+            </w:r>
           </w:p>
         </w:tc>
       </w:tr>
@@ -8517,8 +8411,10 @@
                 <w:szCs w:val="24"/>
                 <w:lang w:eastAsia="es-MX"/>
               </w:rPr>
-              <w:t>d</w:t>
-            </w:r>
+              <w:t>D</w:t>
+            </w:r>
+            <w:bookmarkStart w:id="13" w:name="_GoBack"/>
+            <w:bookmarkEnd w:id="13"/>
             <w:r>
               <w:rPr>
                 <w:rFonts w:ascii="Calibri" w:eastAsia="Times New Roman" w:hAnsi="Calibri" w:cs="Calibri"/>
@@ -8555,7 +8451,7 @@
           <w:lang w:eastAsia="es-MX"/>
         </w:rPr>
       </w:pPr>
-      <w:bookmarkStart w:id="13" w:name="_Toc499720554"/>
+      <w:bookmarkStart w:id="14" w:name="_Toc499720554"/>
       <w:r>
         <w:rPr>
           <w:rFonts w:ascii="Arial" w:hAnsi="Arial" w:cs="Arial"/>
@@ -8564,331 +8460,6 @@
           <w:lang w:eastAsia="es-MX"/>
         </w:rPr>
         <w:t>Ambiente de desarrollo</w:t>
-      </w:r>
-      <w:bookmarkEnd w:id="13"/>
-    </w:p>
-    <w:tbl>
-      <w:tblPr>
-        <w:tblStyle w:val="Tablaconcuadrcula"/>
-        <w:tblW w:w="0" w:type="auto"/>
-        <w:tblLook w:val="04A0" w:firstRow="1" w:lastRow="0" w:firstColumn="1" w:lastColumn="0" w:noHBand="0" w:noVBand="1"/>
-      </w:tblPr>
-      <w:tblGrid>
-        <w:gridCol w:w="2029"/>
-        <w:gridCol w:w="7025"/>
-      </w:tblGrid>
-      <w:tr>
-        <w:tc>
-          <w:tcPr>
-            <w:tcW w:w="0" w:type="auto"/>
-          </w:tcPr>
-          <w:p>
-            <w:pPr>
-              <w:jc w:val="center"/>
-              <w:rPr>
-                <w:rFonts w:ascii="Arial" w:hAnsi="Arial" w:cs="Arial"/>
-                <w:b/>
-              </w:rPr>
-            </w:pPr>
-            <w:r>
-              <w:rPr>
-                <w:rFonts w:ascii="Arial" w:hAnsi="Arial" w:cs="Arial"/>
-                <w:b/>
-              </w:rPr>
-              <w:t>Elemento</w:t>
-            </w:r>
-          </w:p>
-        </w:tc>
-        <w:tc>
-          <w:tcPr>
-            <w:tcW w:w="0" w:type="auto"/>
-            <w:vAlign w:val="center"/>
-          </w:tcPr>
-          <w:p>
-            <w:pPr>
-              <w:jc w:val="center"/>
-              <w:rPr>
-                <w:rFonts w:ascii="Arial" w:hAnsi="Arial" w:cs="Arial"/>
-                <w:b/>
-              </w:rPr>
-            </w:pPr>
-            <w:r>
-              <w:rPr>
-                <w:rFonts w:ascii="Arial" w:hAnsi="Arial" w:cs="Arial"/>
-                <w:b/>
-              </w:rPr>
-              <w:t>Descripción de uso</w:t>
-            </w:r>
-          </w:p>
-        </w:tc>
-      </w:tr>
-      <w:tr>
-        <w:tc>
-          <w:tcPr>
-            <w:tcW w:w="0" w:type="auto"/>
-          </w:tcPr>
-          <w:p>
-            <w:pPr>
-              <w:rPr>
-                <w:rFonts w:ascii="Arial" w:hAnsi="Arial" w:cs="Arial"/>
-              </w:rPr>
-            </w:pPr>
-            <w:r>
-              <w:rPr>
-                <w:rFonts w:ascii="Arial" w:hAnsi="Arial" w:cs="Arial"/>
-              </w:rPr>
-              <w:t>Equipo de cómputo</w:t>
-            </w:r>
-          </w:p>
-        </w:tc>
-        <w:tc>
-          <w:tcPr>
-            <w:tcW w:w="0" w:type="auto"/>
-          </w:tcPr>
-          <w:p>
-            <w:pPr>
-              <w:rPr>
-                <w:rFonts w:ascii="Arial" w:hAnsi="Arial" w:cs="Arial"/>
-              </w:rPr>
-            </w:pPr>
-            <w:r>
-              <w:rPr>
-                <w:rFonts w:ascii="Arial" w:hAnsi="Arial" w:cs="Arial"/>
-              </w:rPr>
-              <w:t>El sistema se desarrollará en una laptop con las siguientes características:</w:t>
-            </w:r>
-          </w:p>
-          <w:p>
-            <w:pPr>
-              <w:pStyle w:val="Prrafodelista"/>
-              <w:numPr>
-                <w:ilvl w:val="0"/>
-                <w:numId w:val="5"/>
-              </w:numPr>
-              <w:rPr>
-                <w:rFonts w:ascii="Arial" w:hAnsi="Arial" w:cs="Arial"/>
-              </w:rPr>
-            </w:pPr>
-            <w:r>
-              <w:rPr>
-                <w:rFonts w:ascii="Arial" w:hAnsi="Arial" w:cs="Arial"/>
-              </w:rPr>
-              <w:t xml:space="preserve">Procesador </w:t>
-            </w:r>
-            <w:r>
-              <w:rPr>
-                <w:rFonts w:ascii="Arial" w:hAnsi="Arial" w:cs="Arial"/>
-              </w:rPr>
-              <w:t>Intel Core i3 – 6100 2.30GHz</w:t>
-            </w:r>
-          </w:p>
-          <w:p>
-            <w:pPr>
-              <w:pStyle w:val="Prrafodelista"/>
-              <w:numPr>
-                <w:ilvl w:val="0"/>
-                <w:numId w:val="5"/>
-              </w:numPr>
-              <w:rPr>
-                <w:rFonts w:ascii="Arial" w:hAnsi="Arial" w:cs="Arial"/>
-              </w:rPr>
-            </w:pPr>
-            <w:r>
-              <w:rPr>
-                <w:rFonts w:ascii="Arial" w:hAnsi="Arial" w:cs="Arial"/>
-              </w:rPr>
-              <w:t>Memoria de 8 GB</w:t>
-            </w:r>
-          </w:p>
-          <w:p>
-            <w:pPr>
-              <w:pStyle w:val="Prrafodelista"/>
-              <w:numPr>
-                <w:ilvl w:val="0"/>
-                <w:numId w:val="5"/>
-              </w:numPr>
-              <w:rPr>
-                <w:rFonts w:ascii="Arial" w:hAnsi="Arial" w:cs="Arial"/>
-              </w:rPr>
-            </w:pPr>
-            <w:r>
-              <w:rPr>
-                <w:rFonts w:ascii="Arial" w:hAnsi="Arial" w:cs="Arial"/>
-              </w:rPr>
-              <w:t>Disco duro de 1 T</w:t>
-            </w:r>
-          </w:p>
-        </w:tc>
-      </w:tr>
-      <w:tr>
-        <w:tc>
-          <w:tcPr>
-            <w:tcW w:w="0" w:type="auto"/>
-          </w:tcPr>
-          <w:p>
-            <w:pPr>
-              <w:rPr>
-                <w:rFonts w:ascii="Arial" w:hAnsi="Arial" w:cs="Arial"/>
-              </w:rPr>
-            </w:pPr>
-            <w:r>
-              <w:rPr>
-                <w:rFonts w:ascii="Arial" w:hAnsi="Arial" w:cs="Arial"/>
-              </w:rPr>
-              <w:t>Sistema operativo</w:t>
-            </w:r>
-          </w:p>
-        </w:tc>
-        <w:tc>
-          <w:tcPr>
-            <w:tcW w:w="0" w:type="auto"/>
-          </w:tcPr>
-          <w:p>
-            <w:pPr>
-              <w:rPr>
-                <w:rFonts w:ascii="Arial" w:hAnsi="Arial" w:cs="Arial"/>
-              </w:rPr>
-            </w:pPr>
-            <w:r>
-              <w:rPr>
-                <w:rFonts w:ascii="Arial" w:hAnsi="Arial" w:cs="Arial"/>
-              </w:rPr>
-              <w:t>Windows 10</w:t>
-            </w:r>
-          </w:p>
-        </w:tc>
-      </w:tr>
-      <w:tr>
-        <w:tc>
-          <w:tcPr>
-            <w:tcW w:w="0" w:type="auto"/>
-          </w:tcPr>
-          <w:p>
-            <w:pPr>
-              <w:rPr>
-                <w:rFonts w:ascii="Arial" w:hAnsi="Arial" w:cs="Arial"/>
-              </w:rPr>
-            </w:pPr>
-            <w:r>
-              <w:rPr>
-                <w:rFonts w:ascii="Arial" w:hAnsi="Arial" w:cs="Arial"/>
-              </w:rPr>
-              <w:t>Software</w:t>
-            </w:r>
-          </w:p>
-        </w:tc>
-        <w:tc>
-          <w:tcPr>
-            <w:tcW w:w="0" w:type="auto"/>
-          </w:tcPr>
-          <w:p>
-            <w:pPr>
-              <w:rPr>
-                <w:rFonts w:ascii="Arial" w:hAnsi="Arial" w:cs="Arial"/>
-              </w:rPr>
-            </w:pPr>
-            <w:r>
-              <w:rPr>
-                <w:rFonts w:ascii="Arial" w:hAnsi="Arial" w:cs="Arial"/>
-              </w:rPr>
-              <w:t xml:space="preserve">Base de datos: </w:t>
-            </w:r>
-            <w:proofErr w:type="spellStart"/>
-            <w:r>
-              <w:rPr>
-                <w:rFonts w:ascii="Arial" w:hAnsi="Arial" w:cs="Arial"/>
-              </w:rPr>
-              <w:t>MySQL</w:t>
-            </w:r>
-            <w:proofErr w:type="spellEnd"/>
-          </w:p>
-          <w:p>
-            <w:pPr>
-              <w:rPr>
-                <w:rFonts w:ascii="Arial" w:hAnsi="Arial" w:cs="Arial"/>
-              </w:rPr>
-            </w:pPr>
-            <w:r>
-              <w:rPr>
-                <w:rFonts w:ascii="Arial" w:hAnsi="Arial" w:cs="Arial"/>
-              </w:rPr>
-              <w:t>Servidor de archivos: Apache 2 con PHP</w:t>
-            </w:r>
-          </w:p>
-          <w:p>
-            <w:pPr>
-              <w:rPr>
-                <w:rFonts w:ascii="Arial" w:hAnsi="Arial" w:cs="Arial"/>
-              </w:rPr>
-            </w:pPr>
-            <w:r>
-              <w:rPr>
-                <w:rFonts w:ascii="Arial" w:hAnsi="Arial" w:cs="Arial"/>
-              </w:rPr>
-              <w:t>Lenguaje de programación: PHP , JavaScript</w:t>
-            </w:r>
-          </w:p>
-          <w:p>
-            <w:pPr>
-              <w:rPr>
-                <w:rFonts w:ascii="Arial" w:hAnsi="Arial" w:cs="Arial"/>
-              </w:rPr>
-            </w:pPr>
-            <w:r>
-              <w:rPr>
-                <w:rFonts w:ascii="Arial" w:hAnsi="Arial" w:cs="Arial"/>
-              </w:rPr>
-              <w:t>Entorno de desarrollo</w:t>
-            </w:r>
-            <w:r>
-              <w:rPr>
-                <w:rFonts w:ascii="Arial" w:hAnsi="Arial" w:cs="Arial"/>
-              </w:rPr>
-              <w:t xml:space="preserve">: </w:t>
-            </w:r>
-            <w:proofErr w:type="spellStart"/>
-            <w:r>
-              <w:rPr>
-                <w:rFonts w:ascii="Arial" w:hAnsi="Arial" w:cs="Arial"/>
-              </w:rPr>
-              <w:t>SublimeText</w:t>
-            </w:r>
-            <w:proofErr w:type="spellEnd"/>
-          </w:p>
-        </w:tc>
-      </w:tr>
-    </w:tbl>
-    <w:p>
-      <w:pPr>
-        <w:rPr>
-          <w:rFonts w:ascii="Arial" w:hAnsi="Arial" w:cs="Arial"/>
-          <w:lang w:eastAsia="es-MX"/>
-        </w:rPr>
-      </w:pPr>
-    </w:p>
-    <w:p>
-      <w:pPr>
-        <w:pStyle w:val="Ttulo1"/>
-        <w:numPr>
-          <w:ilvl w:val="1"/>
-          <w:numId w:val="12"/>
-        </w:numPr>
-        <w:rPr>
-          <w:rFonts w:ascii="Arial" w:hAnsi="Arial" w:cs="Arial"/>
-          <w:sz w:val="26"/>
-          <w:szCs w:val="26"/>
-          <w:lang w:eastAsia="es-MX"/>
-        </w:rPr>
-      </w:pPr>
-      <w:bookmarkStart w:id="14" w:name="_Toc499720555"/>
-      <w:r>
-        <w:rPr>
-          <w:rFonts w:ascii="Arial" w:hAnsi="Arial" w:cs="Arial"/>
-          <w:sz w:val="26"/>
-          <w:szCs w:val="26"/>
-          <w:lang w:eastAsia="es-MX"/>
-        </w:rPr>
-        <w:t>Ambiente de implementación</w:t>
       </w:r>
       <w:bookmarkEnd w:id="14"/>
     </w:p>
@@ -8998,7 +8569,13 @@
               <w:rPr>
                 <w:rFonts w:ascii="Arial" w:hAnsi="Arial" w:cs="Arial"/>
               </w:rPr>
-              <w:t>Procesador Intel Core i3 – 6100 2.30GHz</w:t>
+              <w:t xml:space="preserve">Procesador </w:t>
+            </w:r>
+            <w:r>
+              <w:rPr>
+                <w:rFonts w:ascii="Arial" w:hAnsi="Arial" w:cs="Arial"/>
+              </w:rPr>
+              <w:t>Intel Core i3 – 6100 2.30GHz</w:t>
             </w:r>
           </w:p>
           <w:p>
@@ -9072,7 +8649,7 @@
               <w:rPr>
                 <w:rFonts w:ascii="Arial" w:hAnsi="Arial" w:cs="Arial"/>
               </w:rPr>
-              <w:t>Windows 7</w:t>
+              <w:t>Windows 10</w:t>
             </w:r>
           </w:p>
         </w:tc>
@@ -9110,71 +8687,58 @@
               <w:rPr>
                 <w:rFonts w:ascii="Arial" w:hAnsi="Arial" w:cs="Arial"/>
               </w:rPr>
-              <w:t xml:space="preserve">Base de datos: </w:t>
-            </w:r>
-            <w:proofErr w:type="spellStart"/>
-            <w:r>
-              <w:rPr>
-                <w:rFonts w:ascii="Arial" w:hAnsi="Arial" w:cs="Arial"/>
-              </w:rPr>
-              <w:t>MySQL</w:t>
-            </w:r>
-            <w:proofErr w:type="spellEnd"/>
-          </w:p>
-          <w:p>
-            <w:pPr>
-              <w:rPr>
-                <w:rFonts w:ascii="Arial" w:hAnsi="Arial" w:cs="Arial"/>
-              </w:rPr>
-            </w:pPr>
-            <w:r>
-              <w:rPr>
-                <w:rFonts w:ascii="Arial" w:hAnsi="Arial" w:cs="Arial"/>
-              </w:rPr>
-              <w:t>Explorador de internet: Google Chrome</w:t>
-            </w:r>
-          </w:p>
-        </w:tc>
-      </w:tr>
-      <w:tr>
-        <w:tc>
-          <w:tcPr>
-            <w:tcW w:w="0" w:type="auto"/>
-          </w:tcPr>
-          <w:p>
-            <w:pPr>
-              <w:rPr>
-                <w:rFonts w:ascii="Arial" w:hAnsi="Arial" w:cs="Arial"/>
-              </w:rPr>
-            </w:pPr>
-            <w:r>
-              <w:rPr>
-                <w:rFonts w:ascii="Arial" w:hAnsi="Arial" w:cs="Arial"/>
-              </w:rPr>
-              <w:t>Equipo periférico</w:t>
-            </w:r>
-          </w:p>
-        </w:tc>
-        <w:tc>
-          <w:tcPr>
-            <w:tcW w:w="0" w:type="auto"/>
-          </w:tcPr>
-          <w:p>
-            <w:pPr>
-              <w:pStyle w:val="Prrafodelista"/>
-              <w:numPr>
-                <w:ilvl w:val="0"/>
-                <w:numId w:val="5"/>
-              </w:numPr>
-              <w:rPr>
-                <w:rFonts w:ascii="Arial" w:hAnsi="Arial" w:cs="Arial"/>
-              </w:rPr>
-            </w:pPr>
-            <w:r>
-              <w:rPr>
-                <w:rFonts w:ascii="Arial" w:hAnsi="Arial" w:cs="Arial"/>
-              </w:rPr>
-              <w:t>Impresora laser</w:t>
+              <w:t>Base de datos: MySQL</w:t>
+            </w:r>
+          </w:p>
+          <w:p>
+            <w:pPr>
+              <w:rPr>
+                <w:rFonts w:ascii="Arial" w:hAnsi="Arial" w:cs="Arial"/>
+              </w:rPr>
+            </w:pPr>
+            <w:r>
+              <w:rPr>
+                <w:rFonts w:ascii="Arial" w:hAnsi="Arial" w:cs="Arial"/>
+              </w:rPr>
+              <w:t>Servidor de archivos: Apache 2 con PHP</w:t>
+            </w:r>
+          </w:p>
+          <w:p>
+            <w:pPr>
+              <w:rPr>
+                <w:rFonts w:ascii="Arial" w:hAnsi="Arial" w:cs="Arial"/>
+              </w:rPr>
+            </w:pPr>
+            <w:r>
+              <w:rPr>
+                <w:rFonts w:ascii="Arial" w:hAnsi="Arial" w:cs="Arial"/>
+              </w:rPr>
+              <w:t>Lenguaje de programación: PHP , JavaScript</w:t>
+            </w:r>
+          </w:p>
+          <w:p>
+            <w:pPr>
+              <w:rPr>
+                <w:rFonts w:ascii="Arial" w:hAnsi="Arial" w:cs="Arial"/>
+              </w:rPr>
+            </w:pPr>
+            <w:r>
+              <w:rPr>
+                <w:rFonts w:ascii="Arial" w:hAnsi="Arial" w:cs="Arial"/>
+              </w:rPr>
+              <w:t>Entorno de desarrollo</w:t>
+            </w:r>
+            <w:r>
+              <w:rPr>
+                <w:rFonts w:ascii="Arial" w:hAnsi="Arial" w:cs="Arial"/>
+              </w:rPr>
+              <w:t xml:space="preserve">: </w:t>
+            </w:r>
+            <w:r>
+              <w:rPr>
+                <w:rFonts w:ascii="Arial" w:hAnsi="Arial" w:cs="Arial"/>
+              </w:rPr>
+              <w:t>SublimeText</w:t>
             </w:r>
           </w:p>
         </w:tc>
@@ -9202,7 +8766,321 @@
           <w:lang w:eastAsia="es-MX"/>
         </w:rPr>
       </w:pPr>
-      <w:bookmarkStart w:id="15" w:name="_Toc499720556"/>
+      <w:bookmarkStart w:id="15" w:name="_Toc499720555"/>
+      <w:r>
+        <w:rPr>
+          <w:rFonts w:ascii="Arial" w:hAnsi="Arial" w:cs="Arial"/>
+          <w:sz w:val="26"/>
+          <w:szCs w:val="26"/>
+          <w:lang w:eastAsia="es-MX"/>
+        </w:rPr>
+        <w:t>Ambiente de implementación</w:t>
+      </w:r>
+      <w:bookmarkEnd w:id="15"/>
+    </w:p>
+    <w:tbl>
+      <w:tblPr>
+        <w:tblStyle w:val="Tablaconcuadrcula"/>
+        <w:tblW w:w="0" w:type="auto"/>
+        <w:tblLook w:val="04A0" w:firstRow="1" w:lastRow="0" w:firstColumn="1" w:lastColumn="0" w:noHBand="0" w:noVBand="1"/>
+      </w:tblPr>
+      <w:tblGrid>
+        <w:gridCol w:w="2029"/>
+        <w:gridCol w:w="7025"/>
+      </w:tblGrid>
+      <w:tr>
+        <w:tc>
+          <w:tcPr>
+            <w:tcW w:w="0" w:type="auto"/>
+          </w:tcPr>
+          <w:p>
+            <w:pPr>
+              <w:jc w:val="center"/>
+              <w:rPr>
+                <w:rFonts w:ascii="Arial" w:hAnsi="Arial" w:cs="Arial"/>
+                <w:b/>
+              </w:rPr>
+            </w:pPr>
+            <w:r>
+              <w:rPr>
+                <w:rFonts w:ascii="Arial" w:hAnsi="Arial" w:cs="Arial"/>
+                <w:b/>
+              </w:rPr>
+              <w:t>Elemento</w:t>
+            </w:r>
+          </w:p>
+        </w:tc>
+        <w:tc>
+          <w:tcPr>
+            <w:tcW w:w="0" w:type="auto"/>
+            <w:vAlign w:val="center"/>
+          </w:tcPr>
+          <w:p>
+            <w:pPr>
+              <w:jc w:val="center"/>
+              <w:rPr>
+                <w:rFonts w:ascii="Arial" w:hAnsi="Arial" w:cs="Arial"/>
+                <w:b/>
+              </w:rPr>
+            </w:pPr>
+            <w:r>
+              <w:rPr>
+                <w:rFonts w:ascii="Arial" w:hAnsi="Arial" w:cs="Arial"/>
+                <w:b/>
+              </w:rPr>
+              <w:t>Descripción de uso</w:t>
+            </w:r>
+          </w:p>
+        </w:tc>
+      </w:tr>
+      <w:tr>
+        <w:tc>
+          <w:tcPr>
+            <w:tcW w:w="0" w:type="auto"/>
+          </w:tcPr>
+          <w:p>
+            <w:pPr>
+              <w:rPr>
+                <w:rFonts w:ascii="Arial" w:hAnsi="Arial" w:cs="Arial"/>
+              </w:rPr>
+            </w:pPr>
+            <w:r>
+              <w:rPr>
+                <w:rFonts w:ascii="Arial" w:hAnsi="Arial" w:cs="Arial"/>
+              </w:rPr>
+              <w:t>Equipo de cómputo</w:t>
+            </w:r>
+          </w:p>
+        </w:tc>
+        <w:tc>
+          <w:tcPr>
+            <w:tcW w:w="0" w:type="auto"/>
+          </w:tcPr>
+          <w:p>
+            <w:pPr>
+              <w:rPr>
+                <w:rFonts w:ascii="Arial" w:hAnsi="Arial" w:cs="Arial"/>
+              </w:rPr>
+            </w:pPr>
+            <w:r>
+              <w:rPr>
+                <w:rFonts w:ascii="Arial" w:hAnsi="Arial" w:cs="Arial"/>
+              </w:rPr>
+              <w:t>El sistema se desarrollará en una laptop con las siguientes características:</w:t>
+            </w:r>
+          </w:p>
+          <w:p>
+            <w:pPr>
+              <w:pStyle w:val="Prrafodelista"/>
+              <w:numPr>
+                <w:ilvl w:val="0"/>
+                <w:numId w:val="5"/>
+              </w:numPr>
+              <w:rPr>
+                <w:rFonts w:ascii="Arial" w:hAnsi="Arial" w:cs="Arial"/>
+              </w:rPr>
+            </w:pPr>
+            <w:r>
+              <w:rPr>
+                <w:rFonts w:ascii="Arial" w:hAnsi="Arial" w:cs="Arial"/>
+              </w:rPr>
+              <w:t>Procesador Intel Core i3 – 6100 2.30GHz</w:t>
+            </w:r>
+          </w:p>
+          <w:p>
+            <w:pPr>
+              <w:pStyle w:val="Prrafodelista"/>
+              <w:numPr>
+                <w:ilvl w:val="0"/>
+                <w:numId w:val="5"/>
+              </w:numPr>
+              <w:rPr>
+                <w:rFonts w:ascii="Arial" w:hAnsi="Arial" w:cs="Arial"/>
+              </w:rPr>
+            </w:pPr>
+            <w:r>
+              <w:rPr>
+                <w:rFonts w:ascii="Arial" w:hAnsi="Arial" w:cs="Arial"/>
+              </w:rPr>
+              <w:t>Memoria de 8 GB</w:t>
+            </w:r>
+          </w:p>
+          <w:p>
+            <w:pPr>
+              <w:pStyle w:val="Prrafodelista"/>
+              <w:numPr>
+                <w:ilvl w:val="0"/>
+                <w:numId w:val="5"/>
+              </w:numPr>
+              <w:rPr>
+                <w:rFonts w:ascii="Arial" w:hAnsi="Arial" w:cs="Arial"/>
+              </w:rPr>
+            </w:pPr>
+            <w:r>
+              <w:rPr>
+                <w:rFonts w:ascii="Arial" w:hAnsi="Arial" w:cs="Arial"/>
+              </w:rPr>
+              <w:t>Disco duro de 1 T</w:t>
+            </w:r>
+          </w:p>
+        </w:tc>
+      </w:tr>
+      <w:tr>
+        <w:tc>
+          <w:tcPr>
+            <w:tcW w:w="0" w:type="auto"/>
+          </w:tcPr>
+          <w:p>
+            <w:pPr>
+              <w:rPr>
+                <w:rFonts w:ascii="Arial" w:hAnsi="Arial" w:cs="Arial"/>
+              </w:rPr>
+            </w:pPr>
+            <w:r>
+              <w:rPr>
+                <w:rFonts w:ascii="Arial" w:hAnsi="Arial" w:cs="Arial"/>
+              </w:rPr>
+              <w:t>Sistema operativo</w:t>
+            </w:r>
+          </w:p>
+        </w:tc>
+        <w:tc>
+          <w:tcPr>
+            <w:tcW w:w="0" w:type="auto"/>
+          </w:tcPr>
+          <w:p>
+            <w:pPr>
+              <w:rPr>
+                <w:rFonts w:ascii="Arial" w:hAnsi="Arial" w:cs="Arial"/>
+              </w:rPr>
+            </w:pPr>
+            <w:r>
+              <w:rPr>
+                <w:rFonts w:ascii="Arial" w:hAnsi="Arial" w:cs="Arial"/>
+              </w:rPr>
+              <w:t>Windows 7</w:t>
+            </w:r>
+          </w:p>
+        </w:tc>
+      </w:tr>
+      <w:tr>
+        <w:tc>
+          <w:tcPr>
+            <w:tcW w:w="0" w:type="auto"/>
+          </w:tcPr>
+          <w:p>
+            <w:pPr>
+              <w:rPr>
+                <w:rFonts w:ascii="Arial" w:hAnsi="Arial" w:cs="Arial"/>
+              </w:rPr>
+            </w:pPr>
+            <w:r>
+              <w:rPr>
+                <w:rFonts w:ascii="Arial" w:hAnsi="Arial" w:cs="Arial"/>
+              </w:rPr>
+              <w:t>Software</w:t>
+            </w:r>
+          </w:p>
+        </w:tc>
+        <w:tc>
+          <w:tcPr>
+            <w:tcW w:w="0" w:type="auto"/>
+          </w:tcPr>
+          <w:p>
+            <w:pPr>
+              <w:rPr>
+                <w:rFonts w:ascii="Arial" w:hAnsi="Arial" w:cs="Arial"/>
+              </w:rPr>
+            </w:pPr>
+            <w:r>
+              <w:rPr>
+                <w:rFonts w:ascii="Arial" w:hAnsi="Arial" w:cs="Arial"/>
+              </w:rPr>
+              <w:t>Base de datos: MySQL</w:t>
+            </w:r>
+          </w:p>
+          <w:p>
+            <w:pPr>
+              <w:rPr>
+                <w:rFonts w:ascii="Arial" w:hAnsi="Arial" w:cs="Arial"/>
+              </w:rPr>
+            </w:pPr>
+            <w:r>
+              <w:rPr>
+                <w:rFonts w:ascii="Arial" w:hAnsi="Arial" w:cs="Arial"/>
+              </w:rPr>
+              <w:t>Explorador de internet: Google Chrome</w:t>
+            </w:r>
+          </w:p>
+        </w:tc>
+      </w:tr>
+      <w:tr>
+        <w:tc>
+          <w:tcPr>
+            <w:tcW w:w="0" w:type="auto"/>
+          </w:tcPr>
+          <w:p>
+            <w:pPr>
+              <w:rPr>
+                <w:rFonts w:ascii="Arial" w:hAnsi="Arial" w:cs="Arial"/>
+              </w:rPr>
+            </w:pPr>
+            <w:r>
+              <w:rPr>
+                <w:rFonts w:ascii="Arial" w:hAnsi="Arial" w:cs="Arial"/>
+              </w:rPr>
+              <w:t>Equipo periférico</w:t>
+            </w:r>
+          </w:p>
+        </w:tc>
+        <w:tc>
+          <w:tcPr>
+            <w:tcW w:w="0" w:type="auto"/>
+          </w:tcPr>
+          <w:p>
+            <w:pPr>
+              <w:pStyle w:val="Prrafodelista"/>
+              <w:numPr>
+                <w:ilvl w:val="0"/>
+                <w:numId w:val="5"/>
+              </w:numPr>
+              <w:rPr>
+                <w:rFonts w:ascii="Arial" w:hAnsi="Arial" w:cs="Arial"/>
+              </w:rPr>
+            </w:pPr>
+            <w:r>
+              <w:rPr>
+                <w:rFonts w:ascii="Arial" w:hAnsi="Arial" w:cs="Arial"/>
+              </w:rPr>
+              <w:t>Impresora laser</w:t>
+            </w:r>
+          </w:p>
+        </w:tc>
+      </w:tr>
+    </w:tbl>
+    <w:p>
+      <w:pPr>
+        <w:rPr>
+          <w:rFonts w:ascii="Arial" w:hAnsi="Arial" w:cs="Arial"/>
+          <w:lang w:eastAsia="es-MX"/>
+        </w:rPr>
+      </w:pPr>
+    </w:p>
+    <w:p>
+      <w:pPr>
+        <w:pStyle w:val="Ttulo1"/>
+        <w:numPr>
+          <w:ilvl w:val="1"/>
+          <w:numId w:val="12"/>
+        </w:numPr>
+        <w:rPr>
+          <w:rFonts w:ascii="Arial" w:hAnsi="Arial" w:cs="Arial"/>
+          <w:sz w:val="26"/>
+          <w:szCs w:val="26"/>
+          <w:lang w:eastAsia="es-MX"/>
+        </w:rPr>
+      </w:pPr>
+      <w:bookmarkStart w:id="16" w:name="_Toc499720556"/>
       <w:r>
         <w:rPr>
           <w:rFonts w:ascii="Arial" w:hAnsi="Arial" w:cs="Arial"/>
@@ -9212,7 +9090,7 @@
         </w:rPr>
         <w:t>Control de versiones</w:t>
       </w:r>
-      <w:bookmarkEnd w:id="15"/>
+      <w:bookmarkEnd w:id="16"/>
     </w:p>
     <w:p>
       <w:pPr>
@@ -9224,21 +9102,7 @@
         <w:rPr>
           <w:lang w:eastAsia="es-MX"/>
         </w:rPr>
-        <w:t>Se dispone de una infraestructura mínima (</w:t>
-      </w:r>
-      <w:proofErr w:type="spellStart"/>
-      <w:r>
-        <w:rPr>
-          <w:lang w:eastAsia="es-MX"/>
-        </w:rPr>
-        <w:t>GitHub</w:t>
-      </w:r>
-      <w:proofErr w:type="spellEnd"/>
-      <w:r>
-        <w:rPr>
-          <w:lang w:eastAsia="es-MX"/>
-        </w:rPr>
-        <w:t>) para mantener el control del software y el despliegue automatizado de las aplicaciones desarrolladas.  Esta herramienta permitirá almacenar y mantener el historial del código fuente y otros documentos relacionados con el producto de software, facilitando el acceso y garantizando su disponibilidad.</w:t>
+        <w:t>Se dispone de una infraestructura mínima (GitHub) para mantener el control del software y el despliegue automatizado de las aplicaciones desarrolladas.  Esta herramienta permitirá almacenar y mantener el historial del código fuente y otros documentos relacionados con el producto de software, facilitando el acceso y garantizando su disponibilidad.</w:t>
       </w:r>
     </w:p>
     <w:p>
@@ -9279,7 +9143,6 @@
           <w:lang w:eastAsia="es-MX"/>
         </w:rPr>
       </w:pPr>
-      <w:proofErr w:type="spellStart"/>
       <w:r>
         <w:rPr>
           <w:rFonts w:ascii="Arial" w:hAnsi="Arial" w:cs="Arial"/>
@@ -9292,40 +9155,7 @@
           <w:rFonts w:ascii="Arial" w:hAnsi="Arial" w:cs="Arial"/>
           <w:lang w:eastAsia="es-MX"/>
         </w:rPr>
-        <w:t>_</w:t>
-      </w:r>
-      <w:proofErr w:type="gramStart"/>
-      <w:r>
-        <w:rPr>
-          <w:rFonts w:ascii="Arial" w:hAnsi="Arial" w:cs="Arial"/>
-          <w:lang w:eastAsia="es-MX"/>
-        </w:rPr>
-        <w:t>v</w:t>
-      </w:r>
-      <w:proofErr w:type="spellEnd"/>
-      <w:r>
-        <w:rPr>
-          <w:rFonts w:ascii="Arial" w:hAnsi="Arial" w:cs="Arial"/>
-          <w:lang w:eastAsia="es-MX"/>
-        </w:rPr>
-        <w:t>{</w:t>
-      </w:r>
-      <w:proofErr w:type="spellStart"/>
-      <w:proofErr w:type="gramEnd"/>
-      <w:r>
-        <w:rPr>
-          <w:rFonts w:ascii="Arial" w:hAnsi="Arial" w:cs="Arial"/>
-          <w:lang w:eastAsia="es-MX"/>
-        </w:rPr>
-        <w:t>Version</w:t>
-      </w:r>
-      <w:proofErr w:type="spellEnd"/>
-      <w:r>
-        <w:rPr>
-          <w:rFonts w:ascii="Arial" w:hAnsi="Arial" w:cs="Arial"/>
-          <w:lang w:eastAsia="es-MX"/>
-        </w:rPr>
-        <w:t>}</w:t>
+        <w:t>_v{Version}</w:t>
       </w:r>
     </w:p>
     <w:tbl>
@@ -9729,7 +9559,7 @@
           <w:lang w:eastAsia="es-MX"/>
         </w:rPr>
       </w:pPr>
-      <w:bookmarkStart w:id="16" w:name="_Toc499720557"/>
+      <w:bookmarkStart w:id="17" w:name="_Toc499720557"/>
       <w:r>
         <w:rPr>
           <w:rFonts w:ascii="Arial" w:hAnsi="Arial" w:cs="Arial"/>
@@ -9739,7 +9569,7 @@
         </w:rPr>
         <w:t>Repositorios</w:t>
       </w:r>
-      <w:bookmarkEnd w:id="16"/>
+      <w:bookmarkEnd w:id="17"/>
     </w:p>
     <w:p>
       <w:pPr>
@@ -9752,21 +9582,7 @@
         <w:rPr>
           <w:lang w:eastAsia="es-MX"/>
         </w:rPr>
-        <w:t xml:space="preserve">Se utilizara como repositorio </w:t>
-      </w:r>
-      <w:proofErr w:type="spellStart"/>
-      <w:r>
-        <w:rPr>
-          <w:lang w:eastAsia="es-MX"/>
-        </w:rPr>
-        <w:t>GitHub</w:t>
-      </w:r>
-      <w:proofErr w:type="spellEnd"/>
-      <w:r>
-        <w:rPr>
-          <w:lang w:eastAsia="es-MX"/>
-        </w:rPr>
-        <w:t>, disponible en el sitio</w:t>
+        <w:t>Se utilizara como repositorio GitHub, disponible en el sitio</w:t>
       </w:r>
     </w:p>
     <w:p>
@@ -9800,7 +9616,7 @@
           <w:lang w:eastAsia="es-MX"/>
         </w:rPr>
       </w:pPr>
-      <w:bookmarkStart w:id="17" w:name="_Toc499720558"/>
+      <w:bookmarkStart w:id="18" w:name="_Toc499720558"/>
       <w:r>
         <w:rPr>
           <w:rFonts w:ascii="Arial" w:hAnsi="Arial" w:cs="Arial"/>
@@ -9810,7 +9626,7 @@
         </w:rPr>
         <w:t>Arquitectura de almacenamiento</w:t>
       </w:r>
-      <w:bookmarkEnd w:id="17"/>
+      <w:bookmarkEnd w:id="18"/>
     </w:p>
     <w:p>
       <w:pPr>
@@ -10008,7 +9824,6 @@
                 <w:lang w:eastAsia="es-MX"/>
               </w:rPr>
             </w:pPr>
-            <w:proofErr w:type="spellStart"/>
             <w:r>
               <w:rPr>
                 <w:rFonts w:ascii="Arial" w:hAnsi="Arial" w:cs="Arial"/>
@@ -10016,7 +9831,6 @@
               </w:rPr>
               <w:t>Creacion_HU</w:t>
             </w:r>
-            <w:proofErr w:type="spellEnd"/>
           </w:p>
         </w:tc>
         <w:tc>
@@ -10052,7 +9866,6 @@
                 <w:lang w:eastAsia="es-MX"/>
               </w:rPr>
             </w:pPr>
-            <w:proofErr w:type="spellStart"/>
             <w:r>
               <w:rPr>
                 <w:rFonts w:ascii="Arial" w:hAnsi="Arial" w:cs="Arial"/>
@@ -10060,7 +9873,6 @@
               </w:rPr>
               <w:t>Sprints</w:t>
             </w:r>
-            <w:proofErr w:type="spellEnd"/>
           </w:p>
         </w:tc>
         <w:tc>
@@ -10096,7 +9908,6 @@
                 <w:lang w:eastAsia="es-MX"/>
               </w:rPr>
             </w:pPr>
-            <w:proofErr w:type="spellStart"/>
             <w:r>
               <w:rPr>
                 <w:rFonts w:ascii="Arial" w:hAnsi="Arial" w:cs="Arial"/>
@@ -10104,7 +9915,6 @@
               </w:rPr>
               <w:t>Diseño_Detallado</w:t>
             </w:r>
-            <w:proofErr w:type="spellEnd"/>
           </w:p>
         </w:tc>
         <w:tc>
@@ -10140,7 +9950,6 @@
                 <w:lang w:eastAsia="es-MX"/>
               </w:rPr>
             </w:pPr>
-            <w:proofErr w:type="spellStart"/>
             <w:r>
               <w:rPr>
                 <w:rFonts w:ascii="Arial" w:hAnsi="Arial" w:cs="Arial"/>
@@ -10148,7 +9957,6 @@
               </w:rPr>
               <w:t>Componente_Software</w:t>
             </w:r>
-            <w:proofErr w:type="spellEnd"/>
           </w:p>
         </w:tc>
         <w:tc>
@@ -10184,21 +9992,12 @@
                 <w:lang w:eastAsia="es-MX"/>
               </w:rPr>
             </w:pPr>
-            <w:proofErr w:type="spellStart"/>
-            <w:r>
-              <w:rPr>
-                <w:rFonts w:ascii="Arial" w:hAnsi="Arial" w:cs="Arial"/>
-                <w:lang w:eastAsia="es-MX"/>
-              </w:rPr>
-              <w:t>Diseño_General</w:t>
-            </w:r>
-            <w:proofErr w:type="spellEnd"/>
-            <w:r>
-              <w:rPr>
-                <w:rFonts w:ascii="Arial" w:hAnsi="Arial" w:cs="Arial"/>
-                <w:lang w:eastAsia="es-MX"/>
-              </w:rPr>
-              <w:t xml:space="preserve"> </w:t>
+            <w:r>
+              <w:rPr>
+                <w:rFonts w:ascii="Arial" w:hAnsi="Arial" w:cs="Arial"/>
+                <w:lang w:eastAsia="es-MX"/>
+              </w:rPr>
+              <w:t xml:space="preserve">Diseño_General </w:t>
             </w:r>
           </w:p>
         </w:tc>
@@ -10380,7 +10179,7 @@
           <w:lang w:eastAsia="es-MX"/>
         </w:rPr>
       </w:pPr>
-      <w:bookmarkStart w:id="18" w:name="_Toc499720559"/>
+      <w:bookmarkStart w:id="19" w:name="_Toc499720559"/>
       <w:r>
         <w:rPr>
           <w:rFonts w:ascii="Arial" w:hAnsi="Arial" w:cs="Arial"/>
@@ -10391,7 +10190,7 @@
         </w:rPr>
         <w:t>Frecuencia de respaldo</w:t>
       </w:r>
-      <w:bookmarkEnd w:id="18"/>
+      <w:bookmarkEnd w:id="19"/>
     </w:p>
     <w:p>
       <w:pPr>
@@ -10516,17 +10315,8 @@
                 <w:rFonts w:ascii="Arial" w:hAnsi="Arial" w:cs="Arial"/>
                 <w:b/>
               </w:rPr>
-              <w:t xml:space="preserve">Grado de </w:t>
-            </w:r>
-            <w:proofErr w:type="spellStart"/>
-            <w:r>
-              <w:rPr>
-                <w:rFonts w:ascii="Arial" w:hAnsi="Arial" w:cs="Arial"/>
-                <w:b/>
-              </w:rPr>
-              <w:t>Backup</w:t>
-            </w:r>
-            <w:proofErr w:type="spellEnd"/>
+              <w:t>Grado de Backup</w:t>
+            </w:r>
           </w:p>
         </w:tc>
         <w:tc>
@@ -10667,21 +10457,7 @@
               <w:rPr>
                 <w:rFonts w:ascii="Arial" w:hAnsi="Arial" w:cs="Arial"/>
               </w:rPr>
-              <w:t xml:space="preserve">Esto se hace automáticamente al estar en </w:t>
-            </w:r>
-            <w:proofErr w:type="spellStart"/>
-            <w:r>
-              <w:rPr>
-                <w:rFonts w:ascii="Arial" w:hAnsi="Arial" w:cs="Arial"/>
-              </w:rPr>
-              <w:t>GitHub</w:t>
-            </w:r>
-            <w:proofErr w:type="spellEnd"/>
-            <w:r>
-              <w:rPr>
-                <w:rFonts w:ascii="Arial" w:hAnsi="Arial" w:cs="Arial"/>
-              </w:rPr>
-              <w:t>.</w:t>
+              <w:t>Esto se hace automáticamente al estar en GitHub.</w:t>
             </w:r>
           </w:p>
           <w:p>
@@ -10702,21 +10478,7 @@
               <w:rPr>
                 <w:rFonts w:ascii="Arial" w:hAnsi="Arial" w:cs="Arial"/>
               </w:rPr>
-              <w:t xml:space="preserve">Es hospedaje </w:t>
-            </w:r>
-            <w:proofErr w:type="spellStart"/>
-            <w:r>
-              <w:rPr>
-                <w:rFonts w:ascii="Arial" w:hAnsi="Arial" w:cs="Arial"/>
-              </w:rPr>
-              <w:t>GitHub</w:t>
-            </w:r>
-            <w:proofErr w:type="spellEnd"/>
-            <w:r>
-              <w:rPr>
-                <w:rFonts w:ascii="Arial" w:hAnsi="Arial" w:cs="Arial"/>
-              </w:rPr>
-              <w:t xml:space="preserve"> ofrece alta disponibilidad.</w:t>
+              <w:t>Es hospedaje GitHub ofrece alta disponibilidad.</w:t>
             </w:r>
           </w:p>
         </w:tc>
@@ -10810,35 +10572,7 @@
               <w:rPr>
                 <w:rFonts w:ascii="Arial" w:hAnsi="Arial" w:cs="Arial"/>
               </w:rPr>
-              <w:t>Desde el sistema de escritorio (</w:t>
-            </w:r>
-            <w:proofErr w:type="spellStart"/>
-            <w:r>
-              <w:rPr>
-                <w:rFonts w:ascii="Arial" w:hAnsi="Arial" w:cs="Arial"/>
-              </w:rPr>
-              <w:t>DBDesigner</w:t>
-            </w:r>
-            <w:proofErr w:type="spellEnd"/>
-            <w:r>
-              <w:rPr>
-                <w:rFonts w:ascii="Arial" w:hAnsi="Arial" w:cs="Arial"/>
-              </w:rPr>
-              <w:t>) exportar el script .</w:t>
-            </w:r>
-            <w:proofErr w:type="spellStart"/>
-            <w:r>
-              <w:rPr>
-                <w:rFonts w:ascii="Arial" w:hAnsi="Arial" w:cs="Arial"/>
-              </w:rPr>
-              <w:t>sql</w:t>
-            </w:r>
-            <w:proofErr w:type="spellEnd"/>
-            <w:r>
-              <w:rPr>
-                <w:rFonts w:ascii="Arial" w:hAnsi="Arial" w:cs="Arial"/>
-              </w:rPr>
-              <w:t xml:space="preserve"> y modificar el XML.</w:t>
+              <w:t>Desde el sistema de escritorio (DBDesigner) exportar el script .sql y modificar el XML.</w:t>
             </w:r>
           </w:p>
         </w:tc>
@@ -10866,10 +10600,8 @@
           <w:lang w:eastAsia="es-MX"/>
         </w:rPr>
       </w:pPr>
-      <w:bookmarkStart w:id="19" w:name="_Toc364013662"/>
-      <w:bookmarkStart w:id="20" w:name="_Toc499720560"/>
-      <w:bookmarkStart w:id="21" w:name="_GoBack"/>
-      <w:bookmarkEnd w:id="21"/>
+      <w:bookmarkStart w:id="20" w:name="_Toc364013662"/>
+      <w:bookmarkStart w:id="21" w:name="_Toc499720560"/>
       <w:r>
         <w:rPr>
           <w:rFonts w:ascii="Arial" w:hAnsi="Arial" w:cs="Arial"/>
@@ -10879,8 +10611,8 @@
         </w:rPr>
         <w:t>Mecanismo para Recuperación</w:t>
       </w:r>
-      <w:bookmarkEnd w:id="19"/>
       <w:bookmarkEnd w:id="20"/>
+      <w:bookmarkEnd w:id="21"/>
     </w:p>
     <w:p>
       <w:pPr>
@@ -11086,49 +10818,7 @@
               <w:rPr>
                 <w:rFonts w:ascii="Arial" w:hAnsi="Arial" w:cs="Arial"/>
               </w:rPr>
-              <w:t xml:space="preserve">Al estar todo el equipo de acuerdo en la necesidad de recuperación, se aplica el comando </w:t>
-            </w:r>
-            <w:proofErr w:type="spellStart"/>
-            <w:r>
-              <w:rPr>
-                <w:rFonts w:ascii="Arial" w:hAnsi="Arial" w:cs="Arial"/>
-              </w:rPr>
-              <w:t>git</w:t>
-            </w:r>
-            <w:proofErr w:type="spellEnd"/>
-            <w:r>
-              <w:rPr>
-                <w:rFonts w:ascii="Arial" w:hAnsi="Arial" w:cs="Arial"/>
-              </w:rPr>
-              <w:t xml:space="preserve"> </w:t>
-            </w:r>
-            <w:proofErr w:type="spellStart"/>
-            <w:r>
-              <w:rPr>
-                <w:rFonts w:ascii="Arial" w:hAnsi="Arial" w:cs="Arial"/>
-              </w:rPr>
-              <w:t>checkout</w:t>
-            </w:r>
-            <w:proofErr w:type="spellEnd"/>
-            <w:r>
-              <w:rPr>
-                <w:rFonts w:ascii="Arial" w:hAnsi="Arial" w:cs="Arial"/>
-              </w:rPr>
-              <w:t xml:space="preserve"> para </w:t>
-            </w:r>
-            <w:proofErr w:type="spellStart"/>
-            <w:r>
-              <w:rPr>
-                <w:rFonts w:ascii="Arial" w:hAnsi="Arial" w:cs="Arial"/>
-              </w:rPr>
-              <w:t>GitHub</w:t>
-            </w:r>
-            <w:proofErr w:type="spellEnd"/>
-            <w:r>
-              <w:rPr>
-                <w:rFonts w:ascii="Arial" w:hAnsi="Arial" w:cs="Arial"/>
-              </w:rPr>
-              <w:t xml:space="preserve">, de acuerdo al manual: </w:t>
+              <w:t xml:space="preserve">Al estar todo el equipo de acuerdo en la necesidad de recuperación, se aplica el comando git checkout para GitHub, de acuerdo al manual: </w:t>
             </w:r>
             <w:hyperlink r:id="rId11" w:history="1">
               <w:r>
@@ -11327,7 +11017,7 @@
       <w:rPr>
         <w:noProof/>
       </w:rPr>
-      <w:t>10</w:t>
+      <w:t>7</w:t>
     </w:r>
     <w:r>
       <w:fldChar w:fldCharType="end"/>
@@ -14390,7 +14080,7 @@
 </file>
 
 <file path=customXml/itemProps1.xml><?xml version="1.0" encoding="utf-8"?>
-<ds:datastoreItem xmlns:ds="http://schemas.openxmlformats.org/officeDocument/2006/customXml" ds:itemID="{17E04696-3D7C-401F-955C-FE5BA3313F49}">
+<ds:datastoreItem xmlns:ds="http://schemas.openxmlformats.org/officeDocument/2006/customXml" ds:itemID="{B139D909-FBE3-47C1-80C1-7F4265A3EBEB}">
   <ds:schemaRefs>
     <ds:schemaRef ds:uri="http://schemas.openxmlformats.org/officeDocument/2006/bibliography"/>
   </ds:schemaRefs>

</xml_diff>